<commit_message>
Finalize 1.14.0 release notes
</commit_message>
<xml_diff>
--- a/doc/ReleaseNotes/OpenStudio_Release_Notes_1_14_0_20161216.docx
+++ b/doc/ReleaseNotes/OpenStudio_Release_Notes_1_14_0_20161216.docx
@@ -649,240 +649,353 @@
       </w:r>
     </w:p>
     <w:p>
-      <w:r>
-        <w:t xml:space="preserve">Energy Management System (EMS) objects </w:t>
+      <w:pPr>
+        <w:pStyle w:val="NoSpacing"/>
+      </w:pPr>
+      <w:r>
+        <w:t xml:space="preserve">Within EnergyPlus, advanced building controls are typically implemented utilizing the </w:t>
+      </w:r>
+      <w:proofErr w:type="spellStart"/>
+      <w:r>
+        <w:rPr>
+          <w:i/>
+          <w:iCs/>
+        </w:rPr>
+        <w:t>EnergyManagementSystem</w:t>
+      </w:r>
+      <w:proofErr w:type="spellEnd"/>
+      <w:r>
+        <w:t xml:space="preserve"> (EMS) suite of objects.  This involves defining </w:t>
+      </w:r>
+      <w:r>
+        <w:rPr>
+          <w:i/>
+          <w:iCs/>
+        </w:rPr>
+        <w:t>Sensors</w:t>
+      </w:r>
+      <w:r>
+        <w:t xml:space="preserve"> and </w:t>
+      </w:r>
+      <w:r>
+        <w:rPr>
+          <w:i/>
+          <w:iCs/>
+        </w:rPr>
+        <w:t>Actuators</w:t>
+      </w:r>
+      <w:r>
+        <w:t xml:space="preserve"> that interact with building parameters through </w:t>
       </w:r>
       <w:proofErr w:type="gramStart"/>
       <w:r>
-        <w:t>have</w:t>
+        <w:rPr>
+          <w:i/>
+          <w:iCs/>
+        </w:rPr>
+        <w:t>Programs</w:t>
+      </w:r>
+      <w:r>
+        <w:t xml:space="preserve"> which</w:t>
       </w:r>
       <w:proofErr w:type="gramEnd"/>
       <w:r>
-        <w:t xml:space="preserve"> been added to OpenStudio.</w:t>
+        <w:t xml:space="preserve"> are written in the EnergyPlus Runtime Language (ERL).  With the creation and larger adoption of OpenStudio Measures, the desire to simulate advanced building and grid interaction related control strategies has only increased.  To facilitate those efforts, the EMS objects </w:t>
+      </w:r>
+      <w:proofErr w:type="gramStart"/>
+      <w:r>
+        <w:t>have been wrapped</w:t>
+      </w:r>
+      <w:proofErr w:type="gramEnd"/>
+      <w:r>
+        <w:t xml:space="preserve"> in both the forward and reverse translators. The model objects are:</w:t>
       </w:r>
     </w:p>
     <w:p>
       <w:pPr>
         <w:pStyle w:val="NoSpacing"/>
       </w:pPr>
-      <w:r>
-        <w:t xml:space="preserve">The following OpenStudio Model </w:t>
-      </w:r>
-      <w:r>
-        <w:t xml:space="preserve">EMS </w:t>
-      </w:r>
-      <w:r>
-        <w:t xml:space="preserve">objects </w:t>
+    </w:p>
+    <w:p>
+      <w:pPr>
+        <w:pStyle w:val="NoSpacing"/>
+        <w:ind w:left="720"/>
+      </w:pPr>
+      <w:proofErr w:type="spellStart"/>
+      <w:r>
+        <w:t>EnergyManagementSystemActuator</w:t>
+      </w:r>
+      <w:proofErr w:type="spellEnd"/>
+    </w:p>
+    <w:p>
+      <w:pPr>
+        <w:pStyle w:val="NoSpacing"/>
+        <w:ind w:left="720"/>
+      </w:pPr>
+      <w:proofErr w:type="spellStart"/>
+      <w:r>
+        <w:t>EnergyManagementSystemConstructionIndexVariable</w:t>
+      </w:r>
+      <w:proofErr w:type="spellEnd"/>
+      <w:r>
+        <w:t xml:space="preserve"> </w:t>
+      </w:r>
+    </w:p>
+    <w:p>
+      <w:pPr>
+        <w:pStyle w:val="NoSpacing"/>
+        <w:ind w:left="720"/>
+      </w:pPr>
+      <w:proofErr w:type="spellStart"/>
+      <w:r>
+        <w:t>EnergyManagementSystemCurveOrTableIndexVariable</w:t>
+      </w:r>
+      <w:proofErr w:type="spellEnd"/>
+    </w:p>
+    <w:p>
+      <w:pPr>
+        <w:pStyle w:val="NoSpacing"/>
+        <w:ind w:left="720"/>
+      </w:pPr>
+      <w:proofErr w:type="spellStart"/>
+      <w:r>
+        <w:t>EnergyManagementSystemGlobalVariable</w:t>
+      </w:r>
+      <w:proofErr w:type="spellEnd"/>
+      <w:r>
+        <w:t xml:space="preserve">  </w:t>
+      </w:r>
+    </w:p>
+    <w:p>
+      <w:pPr>
+        <w:pStyle w:val="NoSpacing"/>
+        <w:ind w:left="720"/>
+      </w:pPr>
+      <w:proofErr w:type="spellStart"/>
+      <w:r>
+        <w:t>EnergyManagementSystemInternalVariable</w:t>
+      </w:r>
+      <w:proofErr w:type="spellEnd"/>
+    </w:p>
+    <w:p>
+      <w:pPr>
+        <w:pStyle w:val="NoSpacing"/>
+        <w:ind w:left="720"/>
+      </w:pPr>
+      <w:proofErr w:type="spellStart"/>
+      <w:r>
+        <w:t>EnergyManagementSystemMeteredOutputVariable</w:t>
+      </w:r>
+      <w:proofErr w:type="spellEnd"/>
+    </w:p>
+    <w:p>
+      <w:pPr>
+        <w:pStyle w:val="NoSpacing"/>
+        <w:ind w:left="720"/>
+      </w:pPr>
+      <w:proofErr w:type="spellStart"/>
+      <w:r>
+        <w:t>EnergyManagementSystemOutputVariable</w:t>
+      </w:r>
+      <w:proofErr w:type="spellEnd"/>
+    </w:p>
+    <w:p>
+      <w:pPr>
+        <w:pStyle w:val="NoSpacing"/>
+        <w:ind w:left="720"/>
+      </w:pPr>
+      <w:proofErr w:type="spellStart"/>
+      <w:r>
+        <w:t>EnergyManagementSystemProgram</w:t>
+      </w:r>
+      <w:proofErr w:type="spellEnd"/>
+    </w:p>
+    <w:p>
+      <w:pPr>
+        <w:pStyle w:val="NoSpacing"/>
+        <w:ind w:left="720"/>
+      </w:pPr>
+      <w:proofErr w:type="spellStart"/>
+      <w:r>
+        <w:t>EnergyManagementSystemProgramCallingManager</w:t>
+      </w:r>
+      <w:proofErr w:type="spellEnd"/>
+    </w:p>
+    <w:p>
+      <w:pPr>
+        <w:pStyle w:val="NoSpacing"/>
+        <w:ind w:left="720"/>
+      </w:pPr>
+      <w:proofErr w:type="spellStart"/>
+      <w:r>
+        <w:t>EnergyManagementSystemSensor</w:t>
+      </w:r>
+      <w:proofErr w:type="spellEnd"/>
+    </w:p>
+    <w:p>
+      <w:pPr>
+        <w:pStyle w:val="NoSpacing"/>
+        <w:ind w:left="720"/>
+      </w:pPr>
+      <w:proofErr w:type="spellStart"/>
+      <w:r>
+        <w:t>EnergyManagementSystemSubroutine</w:t>
+      </w:r>
+      <w:proofErr w:type="spellEnd"/>
+    </w:p>
+    <w:p>
+      <w:pPr>
+        <w:pStyle w:val="NoSpacing"/>
+        <w:ind w:left="720"/>
+      </w:pPr>
+      <w:proofErr w:type="spellStart"/>
+      <w:r>
+        <w:t>EnergyManagementSystemTrendVariable</w:t>
+      </w:r>
+      <w:proofErr w:type="spellEnd"/>
+    </w:p>
+    <w:p>
+      <w:pPr>
+        <w:pStyle w:val="NoSpacing"/>
+        <w:ind w:left="720"/>
+      </w:pPr>
+      <w:proofErr w:type="spellStart"/>
+      <w:r>
+        <w:t>OutputEnergyManagementSystem</w:t>
+      </w:r>
+      <w:proofErr w:type="spellEnd"/>
+    </w:p>
+    <w:p>
+      <w:pPr>
+        <w:pStyle w:val="NoSpacing"/>
+      </w:pPr>
+    </w:p>
+    <w:p>
+      <w:pPr>
+        <w:pStyle w:val="NoSpacing"/>
+      </w:pPr>
+      <w:r>
+        <w:t xml:space="preserve">Currently the interface to include EMS into an OSM is strictly Measure based.  Adding these Objects to the GUI in the OS Application </w:t>
       </w:r>
       <w:proofErr w:type="gramStart"/>
       <w:r>
-        <w:t>were added</w:t>
+        <w:t>is currently being scoped</w:t>
       </w:r>
       <w:proofErr w:type="gramEnd"/>
+      <w:r>
+        <w:t xml:space="preserve"> for the upcoming fiscal year, however it is funding dependent.</w:t>
+      </w:r>
     </w:p>
     <w:p>
       <w:pPr>
         <w:pStyle w:val="NoSpacing"/>
-        <w:numPr>
-          <w:ilvl w:val="0"/>
-          <w:numId w:val="14"/>
-        </w:numPr>
-      </w:pPr>
-      <w:proofErr w:type="spellStart"/>
-      <w:r>
-        <w:t>EnergyManagementSystemActuator</w:t>
-      </w:r>
-      <w:proofErr w:type="spellEnd"/>
+      </w:pPr>
     </w:p>
     <w:p>
       <w:pPr>
         <w:pStyle w:val="NoSpacing"/>
-        <w:numPr>
-          <w:ilvl w:val="0"/>
-          <w:numId w:val="14"/>
-        </w:numPr>
-      </w:pPr>
-      <w:proofErr w:type="spellStart"/>
-      <w:r>
-        <w:t>EnergyManagementSystemConstructionIndexVariable</w:t>
-      </w:r>
-      <w:proofErr w:type="spellEnd"/>
-      <w:r>
-        <w:t xml:space="preserve"> </w:t>
+      </w:pPr>
+      <w:r>
+        <w:t xml:space="preserve">In the OSM file, most EMS objects will attach directly to Model objects thru their Handles or UIDs.  Upon EnergyPlus translation, those UIDs </w:t>
+      </w:r>
+      <w:proofErr w:type="gramStart"/>
+      <w:r>
+        <w:t>are replaced</w:t>
+      </w:r>
+      <w:proofErr w:type="gramEnd"/>
+      <w:r>
+        <w:t xml:space="preserve"> with Object names. While most Objects have restricted parameters, </w:t>
+      </w:r>
+      <w:r>
+        <w:rPr>
+          <w:i/>
+          <w:iCs/>
+        </w:rPr>
+        <w:t>Programs</w:t>
+      </w:r>
+      <w:r>
+        <w:t xml:space="preserve"> and </w:t>
+      </w:r>
+      <w:r>
+        <w:rPr>
+          <w:i/>
+          <w:iCs/>
+        </w:rPr>
+        <w:t>Subroutines</w:t>
+      </w:r>
+      <w:r>
+        <w:t xml:space="preserve"> can </w:t>
+      </w:r>
+      <w:proofErr w:type="gramStart"/>
+      <w:r>
+        <w:t>either be defined line by line</w:t>
+      </w:r>
+      <w:proofErr w:type="gramEnd"/>
+      <w:r>
+        <w:t xml:space="preserve"> thru the Measure API or all at once by defining a large string block.</w:t>
       </w:r>
     </w:p>
     <w:p>
       <w:pPr>
         <w:pStyle w:val="NoSpacing"/>
-        <w:numPr>
-          <w:ilvl w:val="0"/>
-          <w:numId w:val="14"/>
-        </w:numPr>
-      </w:pPr>
-      <w:proofErr w:type="spellStart"/>
-      <w:r>
-        <w:t>EnergyManagementSystemCurveOrTableIndexVariable</w:t>
-      </w:r>
-      <w:proofErr w:type="spellEnd"/>
+      </w:pPr>
     </w:p>
     <w:p>
       <w:pPr>
         <w:pStyle w:val="NoSpacing"/>
-        <w:numPr>
-          <w:ilvl w:val="0"/>
-          <w:numId w:val="14"/>
-        </w:numPr>
-      </w:pPr>
-      <w:proofErr w:type="spellStart"/>
-      <w:r>
-        <w:t>EnergyManagementSystemGlobalVariable</w:t>
-      </w:r>
-      <w:proofErr w:type="spellEnd"/>
-      <w:r>
-        <w:t xml:space="preserve">  </w:t>
+      </w:pPr>
+      <w:r>
+        <w:t xml:space="preserve">Also, all EMS objects reverse translate so if there are large legacy IDF models, the user can use this to at least get a start on what the new OSM would look like.  One caveat is that when a referenced object exists that </w:t>
+      </w:r>
+      <w:r>
+        <w:t>won’t</w:t>
+      </w:r>
+      <w:r>
+        <w:t xml:space="preserve"> reverse translate, OpenStudio will still translate the EMS object, but leave the referenced field blank and a warning message </w:t>
+      </w:r>
+      <w:proofErr w:type="gramStart"/>
+      <w:r>
+        <w:t>is thrown</w:t>
+      </w:r>
+      <w:proofErr w:type="gramEnd"/>
+      <w:r>
+        <w:t xml:space="preserve">.  The name of the object that </w:t>
+      </w:r>
+      <w:proofErr w:type="gramStart"/>
+      <w:r>
+        <w:t>didn’t</w:t>
+      </w:r>
+      <w:proofErr w:type="gramEnd"/>
+      <w:r>
+        <w:t xml:space="preserve"> translate is put in a comment above the EMS object so that the user can go find it in the IDF and manually figure out how to connect it up in the new OSM.</w:t>
       </w:r>
     </w:p>
     <w:p>
       <w:pPr>
         <w:pStyle w:val="NoSpacing"/>
-        <w:numPr>
-          <w:ilvl w:val="0"/>
-          <w:numId w:val="14"/>
-        </w:numPr>
-      </w:pPr>
-      <w:proofErr w:type="spellStart"/>
-      <w:r>
-        <w:t>EnergyManagementSystemInternalVariable</w:t>
-      </w:r>
-      <w:proofErr w:type="spellEnd"/>
+      </w:pPr>
     </w:p>
     <w:p>
       <w:pPr>
         <w:pStyle w:val="NoSpacing"/>
-        <w:numPr>
-          <w:ilvl w:val="0"/>
-          <w:numId w:val="14"/>
-        </w:numPr>
-      </w:pPr>
-      <w:proofErr w:type="spellStart"/>
-      <w:r>
-        <w:t>EnergyManagementSystemMeteredOutputVariable</w:t>
-      </w:r>
-      <w:proofErr w:type="spellEnd"/>
-    </w:p>
-    <w:p>
-      <w:pPr>
-        <w:pStyle w:val="NoSpacing"/>
-        <w:numPr>
-          <w:ilvl w:val="0"/>
-          <w:numId w:val="14"/>
-        </w:numPr>
-      </w:pPr>
-      <w:proofErr w:type="spellStart"/>
-      <w:r>
-        <w:t>EnergyManagementSystemOutputVariable</w:t>
-      </w:r>
-      <w:proofErr w:type="spellEnd"/>
-    </w:p>
-    <w:p>
-      <w:pPr>
-        <w:pStyle w:val="NoSpacing"/>
-        <w:numPr>
-          <w:ilvl w:val="0"/>
-          <w:numId w:val="14"/>
-        </w:numPr>
-      </w:pPr>
-      <w:proofErr w:type="spellStart"/>
-      <w:r>
-        <w:t>EnergyManagementSystemProgram</w:t>
-      </w:r>
-      <w:proofErr w:type="spellEnd"/>
-    </w:p>
-    <w:p>
-      <w:pPr>
-        <w:pStyle w:val="NoSpacing"/>
-        <w:numPr>
-          <w:ilvl w:val="0"/>
-          <w:numId w:val="14"/>
-        </w:numPr>
-      </w:pPr>
-      <w:proofErr w:type="spellStart"/>
-      <w:r>
-        <w:t>EnergyManagementSystemProgramCallingManager</w:t>
-      </w:r>
-      <w:proofErr w:type="spellEnd"/>
-    </w:p>
-    <w:p>
-      <w:pPr>
-        <w:pStyle w:val="NoSpacing"/>
-        <w:numPr>
-          <w:ilvl w:val="0"/>
-          <w:numId w:val="14"/>
-        </w:numPr>
-      </w:pPr>
-      <w:proofErr w:type="spellStart"/>
-      <w:r>
-        <w:t>EnergyManagementSystemSensor</w:t>
-      </w:r>
-      <w:proofErr w:type="spellEnd"/>
-    </w:p>
-    <w:p>
-      <w:pPr>
-        <w:pStyle w:val="NoSpacing"/>
-        <w:numPr>
-          <w:ilvl w:val="0"/>
-          <w:numId w:val="14"/>
-        </w:numPr>
-      </w:pPr>
-      <w:proofErr w:type="spellStart"/>
-      <w:r>
-        <w:t>EnergyManagementSystemSubroutine</w:t>
-      </w:r>
-      <w:proofErr w:type="spellEnd"/>
-    </w:p>
-    <w:p>
-      <w:pPr>
-        <w:pStyle w:val="NoSpacing"/>
-        <w:numPr>
-          <w:ilvl w:val="0"/>
-          <w:numId w:val="14"/>
-        </w:numPr>
-      </w:pPr>
-      <w:proofErr w:type="spellStart"/>
-      <w:r>
-        <w:t>EnergyManagementSystemTrendVariable</w:t>
-      </w:r>
-      <w:proofErr w:type="spellEnd"/>
-    </w:p>
-    <w:p>
-      <w:pPr>
-        <w:pStyle w:val="NoSpacing"/>
-        <w:numPr>
-          <w:ilvl w:val="0"/>
-          <w:numId w:val="14"/>
-        </w:numPr>
-      </w:pPr>
-      <w:proofErr w:type="spellStart"/>
-      <w:r>
-        <w:t>OutputEnergyManagementSystem</w:t>
-      </w:r>
-      <w:proofErr w:type="spellEnd"/>
-    </w:p>
-    <w:p>
-      <w:pPr>
-        <w:pStyle w:val="NoSpacing"/>
-      </w:pPr>
-    </w:p>
-    <w:p>
-      <w:pPr>
-        <w:pStyle w:val="NoSpacing"/>
-      </w:pPr>
-      <w:r>
-        <w:t xml:space="preserve">Additional OpenStudio capability </w:t>
+      </w:pPr>
+      <w:r>
+        <w:t xml:space="preserve">In addition to the aforementioned EMS functionality, the following </w:t>
+      </w:r>
+      <w:r>
+        <w:t xml:space="preserve">OpenStudio capability </w:t>
       </w:r>
       <w:proofErr w:type="gramStart"/>
       <w:r>
-        <w:t>was added</w:t>
+        <w:t xml:space="preserve">was </w:t>
+      </w:r>
+      <w:r>
+        <w:t>impleme</w:t>
+      </w:r>
+      <w:bookmarkStart w:id="0" w:name="_GoBack"/>
+      <w:bookmarkEnd w:id="0"/>
+      <w:r>
+        <w:t>nted</w:t>
       </w:r>
       <w:proofErr w:type="gramEnd"/>
       <w:r>
@@ -985,6 +1098,7 @@
         <w:pStyle w:val="NoSpacing"/>
       </w:pPr>
       <w:r>
+        <w:lastRenderedPageBreak/>
         <w:t>OpenStudio 1.1</w:t>
       </w:r>
       <w:r>
@@ -1060,7 +1174,10 @@
       </w:pPr>
       <w:proofErr w:type="gramStart"/>
       <w:r>
-        <w:t>20</w:t>
+        <w:t>2</w:t>
+      </w:r>
+      <w:r>
+        <w:t>2</w:t>
       </w:r>
       <w:proofErr w:type="gramEnd"/>
       <w:r>
@@ -1083,7 +1200,10 @@
       </w:pPr>
       <w:proofErr w:type="gramStart"/>
       <w:r>
-        <w:t>41</w:t>
+        <w:t>2</w:t>
+      </w:r>
+      <w:r>
+        <w:t>7</w:t>
       </w:r>
       <w:proofErr w:type="gramEnd"/>
       <w:r>
@@ -1100,8 +1220,6 @@
       <w:pPr>
         <w:pStyle w:val="NoSpacing"/>
       </w:pPr>
-      <w:bookmarkStart w:id="0" w:name="_GoBack"/>
-      <w:bookmarkEnd w:id="0"/>
     </w:p>
     <w:sectPr>
       <w:headerReference w:type="even" r:id="rId17"/>
@@ -4634,7 +4752,7 @@
 </file>
 
 <file path=customXml/itemProps1.xml><?xml version="1.0" encoding="utf-8"?>
-<ds:datastoreItem xmlns:ds="http://schemas.openxmlformats.org/officeDocument/2006/customXml" ds:itemID="{B0A10254-9156-4B29-B797-96E4184C7AEB}">
+<ds:datastoreItem xmlns:ds="http://schemas.openxmlformats.org/officeDocument/2006/customXml" ds:itemID="{F7CD0F6F-3398-4532-A98A-328D13DA4E85}">
   <ds:schemaRefs>
     <ds:schemaRef ds:uri="http://schemas.openxmlformats.org/officeDocument/2006/bibliography"/>
   </ds:schemaRefs>

</xml_diff>